<commit_message>
repeating section tag update
</commit_message>
<xml_diff>
--- a/Blackboard Quiz Form/Blackboard Quiz Form/question form.docx
+++ b/Blackboard Quiz Form/Blackboard Quiz Form/question form.docx
@@ -47,6 +47,7 @@
     </w:p>
     <w:sdt>
       <w:sdtPr>
+        <w:tag w:val="repeater"/>
         <w:id w:val="-214592486"/>
         <w:lock w:val="sdtContentLocked"/>
         <w15:repeatingSection/>
@@ -91,14 +92,12 @@
                     </w:sdtPr>
                     <w:sdtEndPr/>
                     <w:sdtContent>
-                      <w:bookmarkStart w:id="0" w:name="_GoBack"/>
                       <w:r>
                         <w:rPr>
                           <w:rStyle w:val="PlaceholderText"/>
                         </w:rPr>
                         <w:t>Click or tap here to enter text.</w:t>
                       </w:r>
-                      <w:bookmarkEnd w:id="0"/>
                     </w:sdtContent>
                   </w:sdt>
                   <w:r>
@@ -152,6 +151,8 @@
               </w:sdtContent>
             </w:sdt>
             <w:p/>
+            <w:bookmarkStart w:id="0" w:name="_GoBack" w:displacedByCustomXml="next"/>
+            <w:bookmarkEnd w:id="0" w:displacedByCustomXml="next"/>
           </w:sdtContent>
         </w:sdt>
       </w:sdtContent>
@@ -793,7 +794,7 @@
       <w:docPartBody>
         <w:p>
           <w:pPr>
-            <w:pStyle w:val="5A0AB55721184E7DA863EAB64B2764F0"/>
+            <w:pStyle w:val="5A0AB55721184E7DA863EAB64B2764F01"/>
           </w:pPr>
           <w:r>
             <w:rPr>
@@ -822,7 +823,7 @@
       <w:docPartBody>
         <w:p>
           <w:pPr>
-            <w:pStyle w:val="58C9D4F796504B9387A332DE18B14B3D"/>
+            <w:pStyle w:val="58C9D4F796504B9387A332DE18B14B3D1"/>
           </w:pPr>
           <w:r>
             <w:rPr>
@@ -844,11 +845,10 @@
     <w:charset w:val="00"/>
     <w:family w:val="swiss"/>
     <w:pitch w:val="variable"/>
-    <w:sig w:usb0="E00002FF" w:usb1="4000ACFF" w:usb2="00000001" w:usb3="00000000" w:csb0="0000019F" w:csb1="00000000"/>
+    <w:sig w:usb0="E0002AFF" w:usb1="C000247B" w:usb2="00000009" w:usb3="00000000" w:csb0="000001FF" w:csb1="00000000"/>
   </w:font>
   <w:font w:name="Yu Mincho">
     <w:altName w:val="游明朝"/>
-    <w:panose1 w:val="02020400000000000000"/>
     <w:charset w:val="80"/>
     <w:family w:val="roman"/>
     <w:pitch w:val="variable"/>
@@ -859,7 +859,7 @@
     <w:charset w:val="00"/>
     <w:family w:val="roman"/>
     <w:pitch w:val="variable"/>
-    <w:sig w:usb0="E0002EFF" w:usb1="C0007843" w:usb2="00000009" w:usb3="00000000" w:csb0="000001FF" w:csb1="00000000"/>
+    <w:sig w:usb0="E0002EFF" w:usb1="C000785B" w:usb2="00000009" w:usb3="00000000" w:csb0="000001FF" w:csb1="00000000"/>
   </w:font>
   <w:font w:name="Yu Gothic Light">
     <w:altName w:val="游ゴシック Light"/>
@@ -874,7 +874,7 @@
     <w:charset w:val="00"/>
     <w:family w:val="swiss"/>
     <w:pitch w:val="variable"/>
-    <w:sig w:usb0="A00002EF" w:usb1="4000207B" w:usb2="00000000" w:usb3="00000000" w:csb0="0000019F" w:csb1="00000000"/>
+    <w:sig w:usb0="E0002AFF" w:usb1="C000247B" w:usb2="00000009" w:usb3="00000000" w:csb0="000001FF" w:csb1="00000000"/>
   </w:font>
 </w:fonts>
 </file>
@@ -899,7 +899,9 @@
     <w:rsid w:val="0039013D"/>
     <w:rsid w:val="003D07FC"/>
     <w:rsid w:val="00553737"/>
+    <w:rsid w:val="00723135"/>
     <w:rsid w:val="00C56B60"/>
+    <w:rsid w:val="00EA2F21"/>
   </w:rsids>
   <m:mathPr>
     <m:mathFont m:val="Cambria Math"/>
@@ -1353,7 +1355,7 @@
     <w:basedOn w:val="DefaultParagraphFont"/>
     <w:uiPriority w:val="99"/>
     <w:semiHidden/>
-    <w:rsid w:val="00553737"/>
+    <w:rsid w:val="00723135"/>
     <w:rPr>
       <w:color w:val="808080"/>
     </w:rPr>
@@ -1545,6 +1547,14 @@
   <w:style w:type="paragraph" w:customStyle="1" w:styleId="58C9D4F796504B9387A332DE18B14B3D">
     <w:name w:val="58C9D4F796504B9387A332DE18B14B3D"/>
     <w:rsid w:val="00553737"/>
+  </w:style>
+  <w:style w:type="paragraph" w:customStyle="1" w:styleId="5A0AB55721184E7DA863EAB64B2764F01">
+    <w:name w:val="5A0AB55721184E7DA863EAB64B2764F01"/>
+    <w:rsid w:val="00723135"/>
+  </w:style>
+  <w:style w:type="paragraph" w:customStyle="1" w:styleId="58C9D4F796504B9387A332DE18B14B3D1">
+    <w:name w:val="58C9D4F796504B9387A332DE18B14B3D1"/>
+    <w:rsid w:val="00723135"/>
   </w:style>
 </w:styles>
 </file>

</xml_diff>